<commit_message>
modify b docx filr
</commit_message>
<xml_diff>
--- a/b.docx
+++ b/b.docx
@@ -8,6 +8,22 @@
       </w:pPr>
       <w:r>
         <w:t>Hello world</w:t>
+      </w:r>
+    </w:p>
+    <w:p>
+      <w:pPr>
+        <w:bidi w:val="0"/>
+      </w:pPr>
+      <w:r>
+        <w:t>Hi</w:t>
+      </w:r>
+    </w:p>
+    <w:p>
+      <w:pPr>
+        <w:bidi w:val="0"/>
+      </w:pPr>
+      <w:r>
+        <w:t>ali</w:t>
       </w:r>
     </w:p>
     <w:sectPr>

</xml_diff>